<commit_message>
perbaiki format buku dan bab 4
</commit_message>
<xml_diff>
--- a/Yudisium/Buku FIX/17 BAB VII - Uji Coba.docx
+++ b/Yudisium/Buku FIX/17 BAB VII - Uji Coba.docx
@@ -6400,7 +6400,11 @@
         <w:t xml:space="preserve">Tabel di bawah menampilkan pertanyaan dari kuesioner yang berfokus pada fitur </w:t>
       </w:r>
       <w:r>
-        <w:t xml:space="preserve">pembuatan beberapa macam dokumen-dokumen </w:t>
+        <w:t>pembuatan beberapa macam dokumen-</w:t>
+      </w:r>
+      <w:proofErr w:type="gramStart"/>
+      <w:r>
+        <w:t xml:space="preserve">dokumen </w:t>
       </w:r>
       <w:r>
         <w:t xml:space="preserve"> </w:t>
@@ -6408,6 +6412,7 @@
       <w:r>
         <w:t>pada</w:t>
       </w:r>
+      <w:proofErr w:type="gramEnd"/>
       <w:r>
         <w:t xml:space="preserve"> website beserta jawabannya. Kuesioner ini dirancang untuk mengumpulkan umpan balik yang komprehensif dari pengguna</w:t>
       </w:r>
@@ -6672,8 +6677,13 @@
               <w:jc w:val="left"/>
             </w:pPr>
             <w:r>
-              <w:t>Fitur apa yang tidak perlu / jarang digunakan saat membuat  dokumen</w:t>
-            </w:r>
+              <w:t xml:space="preserve">Fitur apa yang tidak perlu / jarang digunakan saat </w:t>
+            </w:r>
+            <w:proofErr w:type="gramStart"/>
+            <w:r>
+              <w:t>membuat  dokumen</w:t>
+            </w:r>
+            <w:proofErr w:type="gramEnd"/>
           </w:p>
         </w:tc>
         <w:tc>
@@ -6723,8 +6733,13 @@
               <w:jc w:val="left"/>
             </w:pPr>
             <w:r>
-              <w:t>Fitur apa yang seharusnya ada tapi belum ada saat membuat  dokumen</w:t>
-            </w:r>
+              <w:t xml:space="preserve">Fitur apa yang seharusnya ada tapi belum ada saat </w:t>
+            </w:r>
+            <w:proofErr w:type="gramStart"/>
+            <w:r>
+              <w:t>membuat  dokumen</w:t>
+            </w:r>
+            <w:proofErr w:type="gramEnd"/>
           </w:p>
         </w:tc>
         <w:tc>
@@ -6774,8 +6789,13 @@
               <w:jc w:val="left"/>
             </w:pPr>
             <w:r>
-              <w:t>Apakah anda menemukan masalah pada halaman pembuatan  dokumen</w:t>
-            </w:r>
+              <w:t xml:space="preserve">Apakah anda menemukan masalah pada halaman </w:t>
+            </w:r>
+            <w:proofErr w:type="gramStart"/>
+            <w:r>
+              <w:t>pembuatan  dokumen</w:t>
+            </w:r>
+            <w:proofErr w:type="gramEnd"/>
           </w:p>
         </w:tc>
         <w:tc>
@@ -6825,8 +6845,13 @@
               <w:jc w:val="left"/>
             </w:pPr>
             <w:r>
-              <w:t>Tuliskan apa yang anda lakukan saat terjadi masalah ketika membuat  dokumen</w:t>
-            </w:r>
+              <w:t xml:space="preserve">Tuliskan apa yang anda lakukan saat terjadi masalah ketika </w:t>
+            </w:r>
+            <w:proofErr w:type="gramStart"/>
+            <w:r>
+              <w:t>membuat  dokumen</w:t>
+            </w:r>
+            <w:proofErr w:type="gramEnd"/>
           </w:p>
         </w:tc>
         <w:tc>
@@ -6876,7 +6901,15 @@
               <w:jc w:val="left"/>
             </w:pPr>
             <w:r>
-              <w:t xml:space="preserve">Apakah anda puas dengan fitur  pembuatan dokumen saat ini </w:t>
+              <w:t xml:space="preserve">Apakah anda puas dengan </w:t>
+            </w:r>
+            <w:proofErr w:type="gramStart"/>
+            <w:r>
+              <w:t>fitur  pembuatan</w:t>
+            </w:r>
+            <w:proofErr w:type="gramEnd"/>
+            <w:r>
+              <w:t xml:space="preserve"> dokumen saat ini </w:t>
             </w:r>
           </w:p>
         </w:tc>
@@ -7884,19 +7917,7 @@
         <w:rPr>
           <w:color w:val="000000"/>
         </w:rPr>
-        <w:t xml:space="preserve">Pemilihan </w:t>
-      </w:r>
-      <w:r>
-        <w:rPr>
-          <w:color w:val="000000"/>
-        </w:rPr>
-        <w:t xml:space="preserve">shareholder dan pemilik </w:t>
-      </w:r>
-      <w:r>
-        <w:rPr>
-          <w:color w:val="000000"/>
-        </w:rPr>
-        <w:t xml:space="preserve">sebagai responden kuesioner ini dikarenakan kedua pengguna merupakan pengguna yang </w:t>
+        <w:t xml:space="preserve">Pemilihan shareholder dan pemilik sebagai responden kuesioner ini dikarenakan kedua pengguna merupakan pengguna yang </w:t>
       </w:r>
       <w:r>
         <w:rPr>
@@ -8080,7 +8101,15 @@
               <w:jc w:val="left"/>
             </w:pPr>
             <w:r>
-              <w:t>Apakah fitur  pada halaman shareholder sudah sesuai dengan kebutuhan anda</w:t>
+              <w:t xml:space="preserve">Apakah </w:t>
+            </w:r>
+            <w:proofErr w:type="gramStart"/>
+            <w:r>
+              <w:t>fitur  pada</w:t>
+            </w:r>
+            <w:proofErr w:type="gramEnd"/>
+            <w:r>
+              <w:t xml:space="preserve"> halaman shareholder sudah sesuai dengan kebutuhan anda</w:t>
             </w:r>
           </w:p>
         </w:tc>
@@ -8715,8 +8744,13 @@
               <w:jc w:val="left"/>
             </w:pPr>
             <w:r>
-              <w:t>Apakah fitur laporan sudah sesuai dengan kebutuhan anda ?</w:t>
-            </w:r>
+              <w:t xml:space="preserve">Apakah fitur laporan sudah sesuai dengan kebutuhan </w:t>
+            </w:r>
+            <w:proofErr w:type="gramStart"/>
+            <w:r>
+              <w:t>anda ?</w:t>
+            </w:r>
+            <w:proofErr w:type="gramEnd"/>
           </w:p>
         </w:tc>
         <w:tc>
@@ -8884,8 +8918,13 @@
               <w:jc w:val="left"/>
             </w:pPr>
             <w:r>
-              <w:t>Fitur pelaporan apa yang seharusnya ada namun tidak ada pada website ?</w:t>
-            </w:r>
+              <w:t xml:space="preserve">Fitur pelaporan apa yang seharusnya ada namun tidak ada pada </w:t>
+            </w:r>
+            <w:proofErr w:type="gramStart"/>
+            <w:r>
+              <w:t>website ?</w:t>
+            </w:r>
+            <w:proofErr w:type="gramEnd"/>
           </w:p>
         </w:tc>
         <w:tc>
@@ -9358,31 +9397,7 @@
         <w:rPr>
           <w:color w:val="000000"/>
         </w:rPr>
-        <w:t xml:space="preserve">Pemilihan </w:t>
-      </w:r>
-      <w:r>
-        <w:rPr>
-          <w:color w:val="000000"/>
-        </w:rPr>
-        <w:t xml:space="preserve">teknisi </w:t>
-      </w:r>
-      <w:r>
-        <w:rPr>
-          <w:color w:val="000000"/>
-        </w:rPr>
-        <w:t xml:space="preserve">sebagai responden kuesioner ini dikarenakan </w:t>
-      </w:r>
-      <w:r>
-        <w:rPr>
-          <w:color w:val="000000"/>
-        </w:rPr>
-        <w:t xml:space="preserve">pengguna dengan role teknisi </w:t>
-      </w:r>
-      <w:r>
-        <w:rPr>
-          <w:color w:val="000000"/>
-        </w:rPr>
-        <w:t>merupakan pengguna yang menggunakan dan memiliki akses terhadap fitur yang di uji coba pada kuesioner dibawah.</w:t>
+        <w:t>Pemilihan teknisi sebagai responden kuesioner ini dikarenakan pengguna dengan role teknisi merupakan pengguna yang menggunakan dan memiliki akses terhadap fitur yang di uji coba pada kuesioner dibawah.</w:t>
       </w:r>
     </w:p>
     <w:p>
@@ -9606,7 +9621,15 @@
               <w:jc w:val="left"/>
             </w:pPr>
             <w:r>
-              <w:t>Fitur apa yang paling membantu anda  dalam halaman service vulkanisir</w:t>
+              <w:t xml:space="preserve">Fitur apa yang paling membantu </w:t>
+            </w:r>
+            <w:proofErr w:type="gramStart"/>
+            <w:r>
+              <w:t>anda  dalam</w:t>
+            </w:r>
+            <w:proofErr w:type="gramEnd"/>
+            <w:r>
+              <w:t xml:space="preserve"> halaman service vulkanisir</w:t>
             </w:r>
           </w:p>
           <w:p>
@@ -9826,7 +9849,15 @@
               <w:jc w:val="left"/>
             </w:pPr>
             <w:r>
-              <w:t xml:space="preserve"> Tuliskan apa yang anda lakukan saat terjadi masalah  dalam halaman service vulkanisir</w:t>
+              <w:t xml:space="preserve"> Tuliskan apa yang anda lakukan saat terjadi </w:t>
+            </w:r>
+            <w:proofErr w:type="gramStart"/>
+            <w:r>
+              <w:t>masalah  dalam</w:t>
+            </w:r>
+            <w:proofErr w:type="gramEnd"/>
+            <w:r>
+              <w:t xml:space="preserve"> halaman service vulkanisir</w:t>
             </w:r>
           </w:p>
         </w:tc>
@@ -9877,7 +9908,15 @@
               <w:jc w:val="left"/>
             </w:pPr>
             <w:r>
-              <w:t>Apakah anda puas dengan fitur pada  dalam halaman service vulkanisir</w:t>
+              <w:t xml:space="preserve">Apakah anda puas dengan fitur </w:t>
+            </w:r>
+            <w:proofErr w:type="gramStart"/>
+            <w:r>
+              <w:t>pada  dalam</w:t>
+            </w:r>
+            <w:proofErr w:type="gramEnd"/>
+            <w:r>
+              <w:t xml:space="preserve"> halaman service vulkanisir</w:t>
             </w:r>
           </w:p>
         </w:tc>
@@ -9951,9 +9990,9 @@
           <w:noProof/>
         </w:rPr>
         <w:drawing>
-          <wp:inline distT="0" distB="0" distL="0" distR="0" wp14:anchorId="75BD8A5B" wp14:editId="0371A98B">
-            <wp:extent cx="5040630" cy="2226945"/>
-            <wp:effectExtent l="19050" t="19050" r="26670" b="20955"/>
+          <wp:inline distT="0" distB="0" distL="0" distR="0" wp14:anchorId="75BD8A5B" wp14:editId="0C336D2A">
+            <wp:extent cx="4824557" cy="2131484"/>
+            <wp:effectExtent l="19050" t="19050" r="14605" b="21590"/>
             <wp:docPr id="872178584" name="Picture 1"/>
             <wp:cNvGraphicFramePr>
               <a:graphicFrameLocks xmlns:a="http://schemas.openxmlformats.org/drawingml/2006/main" noChangeAspect="1"/>
@@ -9974,7 +10013,7 @@
                   <pic:spPr>
                     <a:xfrm>
                       <a:off x="0" y="0"/>
-                      <a:ext cx="5040630" cy="2226945"/>
+                      <a:ext cx="4827154" cy="2132631"/>
                     </a:xfrm>
                     <a:prstGeom prst="rect">
                       <a:avLst/>
@@ -10018,7 +10057,6 @@
         <w:rPr>
           <w:b/>
         </w:rPr>
-        <w:lastRenderedPageBreak/>
         <w:t>Hasil Kuesioner Fitur dan Halaman Vulkanisir</w:t>
       </w:r>
     </w:p>

</xml_diff>